<commit_message>
[253] hw3 and lab 3 [231p] hw3
</commit_message>
<xml_diff>
--- a/career/coverLetters/Vineet Bharot Cover Letter EA.docx
+++ b/career/coverLetters/Vineet Bharot Cover Letter EA.docx
@@ -268,10 +268,19 @@
       <w:r>
         <w:rPr>
           <w:rFonts w:ascii="Times New Roman" w:hAnsi="Times New Roman" w:cs="Times New Roman"/>
-          <w:sz w:val="24"/>
-          <w:szCs w:val="24"/>
-        </w:rPr>
-        <w:t xml:space="preserve">Electronic Arts </w:t>
+          <w:color w:val="000000"/>
+          <w:sz w:val="24"/>
+          <w:szCs w:val="24"/>
+        </w:rPr>
+        <w:t>Sony Interactive Entertainment PlayStation</w:t>
+      </w:r>
+      <w:r>
+        <w:rPr>
+          <w:rFonts w:ascii="Times New Roman" w:hAnsi="Times New Roman" w:cs="Times New Roman"/>
+          <w:sz w:val="24"/>
+          <w:szCs w:val="24"/>
+        </w:rPr>
+        <w:t xml:space="preserve"> </w:t>
       </w:r>
       <w:r>
         <w:rPr>

</xml_diff>